<commit_message>
Druckversion 1.0 Pflichtenheft (Word)
gitignore add:
.tmp files
</commit_message>
<xml_diff>
--- a/Pflichtenheft.docx
+++ b/Pflichtenheft.docx
@@ -70,18 +70,56 @@
         <w:rPr>
           <w:lang w:val="de-DE"/>
         </w:rPr>
-        <w:t>&lt;</w:t>
-      </w:r>
-      <w:r>
-        <w:rPr>
-          <w:lang w:val="de-DE"/>
-        </w:rPr>
         <w:t>Bewertungssystem</w:t>
       </w:r>
       <w:r>
         <w:rPr>
           <w:lang w:val="de-DE"/>
         </w:rPr>
+        <w:fldChar w:fldCharType="end"/>
+      </w:r>
+    </w:p>
+    <w:p>
+      <w:pPr>
+        <w:pStyle w:val="ByLine"/>
+        <w:rPr>
+          <w:lang w:val="de-DE"/>
+        </w:rPr>
+      </w:pPr>
+      <w:r>
+        <w:rPr>
+          <w:lang w:val="de-DE"/>
+        </w:rPr>
+        <w:t xml:space="preserve">Version </w:t>
+      </w:r>
+      <w:r>
+        <w:rPr>
+          <w:lang w:val="de-DE"/>
+        </w:rPr>
+        <w:fldChar w:fldCharType="begin"/>
+      </w:r>
+      <w:r>
+        <w:rPr>
+          <w:lang w:val="de-DE"/>
+        </w:rPr>
+        <w:instrText xml:space="preserve"> DOCPROPERTY  Status  \* MERGEFORMAT </w:instrText>
+      </w:r>
+      <w:r>
+        <w:rPr>
+          <w:lang w:val="de-DE"/>
+        </w:rPr>
+        <w:fldChar w:fldCharType="separate"/>
+      </w:r>
+      <w:r>
+        <w:rPr>
+          <w:lang w:val="de-DE"/>
+        </w:rPr>
+        <w:t>&lt;1.0</w:t>
+      </w:r>
+      <w:r>
+        <w:rPr>
+          <w:lang w:val="de-DE"/>
+        </w:rPr>
         <w:t>&gt;</w:t>
       </w:r>
       <w:r>
@@ -90,12 +128,6 @@
         </w:rPr>
         <w:fldChar w:fldCharType="end"/>
       </w:r>
-      <w:r>
-        <w:rPr>
-          <w:lang w:val="de-DE"/>
-        </w:rPr>
-        <w:t xml:space="preserve"> </w:t>
-      </w:r>
     </w:p>
     <w:p>
       <w:pPr>
@@ -106,44 +138,63 @@
       </w:pPr>
       <w:r>
         <w:rPr>
-          <w:lang w:val="de-DE"/>
-        </w:rPr>
-        <w:t xml:space="preserve">Version </w:t>
-      </w:r>
-      <w:r>
-        <w:rPr>
-          <w:lang w:val="de-DE"/>
-        </w:rPr>
+          <w:sz w:val="22"/>
+          <w:lang w:val="de-DE"/>
+        </w:rPr>
+        <w:t xml:space="preserve">erstellt von </w:t>
+      </w:r>
+      <w:r>
+        <w:rPr>
+          <w:sz w:val="22"/>
+          <w:lang w:val="de-DE"/>
+        </w:rPr>
+        <w:t>Stanislav Sokol, Dominik Zipperle, Louis Steinkamp</w:t>
+      </w:r>
+    </w:p>
+    <w:p>
+      <w:pPr>
+        <w:pStyle w:val="ByLine"/>
+      </w:pPr>
+      <w:r>
+        <w:t xml:space="preserve">Firma </w:t>
+      </w:r>
+      <w:r>
         <w:fldChar w:fldCharType="begin"/>
       </w:r>
       <w:r>
-        <w:rPr>
-          <w:lang w:val="de-DE"/>
-        </w:rPr>
-        <w:instrText xml:space="preserve"> DOCPROPERTY  Status  \* MERGEFORMAT </w:instrText>
-      </w:r>
-      <w:r>
-        <w:rPr>
-          <w:lang w:val="de-DE"/>
-        </w:rPr>
+        <w:instrText xml:space="preserve"> DOCPROPERTY  Firma  \* MERGEFORMAT </w:instrText>
+      </w:r>
+      <w:r>
         <w:fldChar w:fldCharType="separate"/>
       </w:r>
       <w:r>
-        <w:rPr>
-          <w:lang w:val="de-DE"/>
-        </w:rPr>
-        <w:t>&lt;1.1</w:t>
-      </w:r>
-      <w:r>
-        <w:rPr>
-          <w:lang w:val="de-DE"/>
-        </w:rPr>
+        <w:t>&lt;Pro</w:t>
+      </w:r>
+      <w:r>
+        <w:t>gressive</w:t>
+      </w:r>
+      <w:r>
+        <w:t xml:space="preserve"> Educ</w:t>
+      </w:r>
+      <w:r>
+        <w:t>a</w:t>
+      </w:r>
+      <w:r>
+        <w:t>tional</w:t>
+      </w:r>
+      <w:r>
+        <w:t xml:space="preserve"> Network</w:t>
+      </w:r>
+      <w:r>
+        <w:t xml:space="preserve"> IT Solution</w:t>
+      </w:r>
+      <w:r>
+        <w:t>s</w:t>
+      </w:r>
+      <w:r>
         <w:t>&gt;</w:t>
       </w:r>
       <w:r>
-        <w:rPr>
-          <w:lang w:val="de-DE"/>
-        </w:rPr>
         <w:fldChar w:fldCharType="end"/>
       </w:r>
     </w:p>
@@ -156,157 +207,48 @@
       </w:pPr>
       <w:r>
         <w:rPr>
-          <w:sz w:val="22"/>
-          <w:lang w:val="de-DE"/>
-        </w:rPr>
-        <w:t xml:space="preserve">erstellt von </w:t>
-      </w:r>
-      <w:r>
-        <w:rPr>
-          <w:sz w:val="22"/>
+          <w:lang w:val="de-DE"/>
+        </w:rPr>
+        <w:t xml:space="preserve">Datum </w:t>
+      </w:r>
+      <w:r>
+        <w:rPr>
           <w:lang w:val="de-DE"/>
         </w:rPr>
         <w:fldChar w:fldCharType="begin"/>
       </w:r>
       <w:r>
         <w:rPr>
-          <w:sz w:val="22"/>
-          <w:lang w:val="de-DE"/>
-        </w:rPr>
-        <w:instrText xml:space="preserve"> DOCPROPERTY  "Erstellt von"  \* MERGEFORMAT </w:instrText>
-      </w:r>
-      <w:r>
-        <w:rPr>
-          <w:sz w:val="22"/>
+          <w:lang w:val="de-DE"/>
+        </w:rPr>
+        <w:instrText xml:space="preserve"> DOCPROPERTY  "Erstellt am"  \* MERGEFORMAT </w:instrText>
+      </w:r>
+      <w:r>
+        <w:rPr>
           <w:lang w:val="de-DE"/>
         </w:rPr>
         <w:fldChar w:fldCharType="separate"/>
       </w:r>
       <w:r>
         <w:rPr>
-          <w:sz w:val="22"/>
-          <w:lang w:val="de-DE"/>
-        </w:rPr>
-        <w:t>&lt;</w:t>
-      </w:r>
-      <w:r>
-        <w:rPr>
-          <w:sz w:val="22"/>
-          <w:lang w:val="de-DE"/>
-        </w:rPr>
-        <w:t>Stan is love so cool, Dominique Le Zippo, Louis Ferdinand Falaise</w:t>
-      </w:r>
-      <w:r>
-        <w:rPr>
-          <w:sz w:val="22"/>
-          <w:lang w:val="de-DE"/>
-        </w:rPr>
-        <w:t>&gt;</w:t>
-      </w:r>
-      <w:r>
-        <w:rPr>
-          <w:sz w:val="22"/>
+          <w:lang w:val="de-DE"/>
+        </w:rPr>
+        <w:t>2014.10.1</w:t>
+      </w:r>
+      <w:r>
+        <w:rPr>
           <w:lang w:val="de-DE"/>
         </w:rPr>
         <w:fldChar w:fldCharType="end"/>
       </w:r>
-    </w:p>
-    <w:p>
-      <w:pPr>
-        <w:pStyle w:val="ByLine"/>
-      </w:pPr>
-      <w:r>
-        <w:t xml:space="preserve">Firma </w:t>
-      </w:r>
-      <w:r>
-        <w:fldChar w:fldCharType="begin"/>
-      </w:r>
-      <w:r>
-        <w:instrText xml:space="preserve"> DOCPROPERTY  Firma  \* MERGEFORMAT </w:instrText>
-      </w:r>
-      <w:r>
-        <w:fldChar w:fldCharType="separate"/>
-      </w:r>
-      <w:r>
-        <w:t>&lt;Pro</w:t>
-      </w:r>
-      <w:r>
-        <w:t>gressive</w:t>
-      </w:r>
-      <w:r>
-        <w:t xml:space="preserve"> Educ</w:t>
-      </w:r>
-      <w:r>
-        <w:t>a</w:t>
-      </w:r>
-      <w:r>
-        <w:t>tional</w:t>
-      </w:r>
-      <w:r>
-        <w:t xml:space="preserve"> Network</w:t>
-      </w:r>
-      <w:r>
-        <w:t xml:space="preserve"> IT Solution</w:t>
-      </w:r>
-      <w:r>
-        <w:t>s</w:t>
-      </w:r>
-      <w:r>
-        <w:t>&gt;</w:t>
-      </w:r>
-      <w:r>
-        <w:fldChar w:fldCharType="end"/>
-      </w:r>
-    </w:p>
-    <w:p>
-      <w:pPr>
-        <w:pStyle w:val="ByLine"/>
-        <w:rPr>
-          <w:lang w:val="de-DE"/>
-        </w:rPr>
-      </w:pPr>
-      <w:r>
-        <w:rPr>
-          <w:lang w:val="de-DE"/>
-        </w:rPr>
-        <w:t xml:space="preserve">Datum </w:t>
-      </w:r>
-      <w:r>
-        <w:rPr>
-          <w:lang w:val="de-DE"/>
-        </w:rPr>
-        <w:fldChar w:fldCharType="begin"/>
-      </w:r>
-      <w:r>
-        <w:rPr>
-          <w:lang w:val="de-DE"/>
-        </w:rPr>
-        <w:instrText xml:space="preserve"> DOCPROPERTY  "Erstellt am"  \* MERGEFORMAT </w:instrText>
-      </w:r>
-      <w:r>
-        <w:rPr>
-          <w:lang w:val="de-DE"/>
-        </w:rPr>
-        <w:fldChar w:fldCharType="separate"/>
-      </w:r>
-      <w:r>
-        <w:rPr>
-          <w:lang w:val="de-DE"/>
-        </w:rPr>
-        <w:t>&lt;2014.10.15</w:t>
-      </w:r>
-      <w:r>
-        <w:rPr>
-          <w:lang w:val="de-DE"/>
-        </w:rPr>
-        <w:t>&gt;</w:t>
-      </w:r>
-      <w:r>
-        <w:rPr>
-          <w:lang w:val="de-DE"/>
-        </w:rPr>
-        <w:fldChar w:fldCharType="end"/>
-      </w:r>
+      <w:r>
+        <w:rPr>
+          <w:lang w:val="de-DE"/>
+        </w:rPr>
+        <w:t>7</w:t>
+      </w:r>
+      <w:bookmarkStart w:id="0" w:name="_GoBack"/>
+      <w:bookmarkEnd w:id="0"/>
     </w:p>
     <w:p>
       <w:pPr>
@@ -332,16 +274,16 @@
           <w:lang w:val="de-DE"/>
         </w:rPr>
       </w:pPr>
-      <w:bookmarkStart w:id="0" w:name="_Toc344877432"/>
-      <w:bookmarkStart w:id="1" w:name="_Toc344879822"/>
-      <w:bookmarkStart w:id="2" w:name="_Toc346508722"/>
-      <w:bookmarkStart w:id="3" w:name="_Toc346508952"/>
-      <w:bookmarkStart w:id="4" w:name="_Toc346509227"/>
-      <w:bookmarkEnd w:id="0"/>
+      <w:bookmarkStart w:id="1" w:name="_Toc344877432"/>
+      <w:bookmarkStart w:id="2" w:name="_Toc344879822"/>
+      <w:bookmarkStart w:id="3" w:name="_Toc346508722"/>
+      <w:bookmarkStart w:id="4" w:name="_Toc346508952"/>
+      <w:bookmarkStart w:id="5" w:name="_Toc346509227"/>
       <w:bookmarkEnd w:id="1"/>
       <w:bookmarkEnd w:id="2"/>
       <w:bookmarkEnd w:id="3"/>
       <w:bookmarkEnd w:id="4"/>
+      <w:bookmarkEnd w:id="5"/>
       <w:r>
         <w:rPr>
           <w:lang w:val="de-DE"/>
@@ -898,7 +840,7 @@
           <w:noProof/>
           <w:lang w:val="de-DE"/>
         </w:rPr>
-        <w:t>3</w:t>
+        <w:t>4</w:t>
       </w:r>
       <w:r>
         <w:rPr>
@@ -981,7 +923,7 @@
           <w:noProof/>
           <w:lang w:val="de-DE"/>
         </w:rPr>
-        <w:t>3</w:t>
+        <w:t>4</w:t>
       </w:r>
       <w:r>
         <w:rPr>
@@ -1043,7 +985,7 @@
         <w:rPr>
           <w:lang w:val="de-DE"/>
         </w:rPr>
-        <w:t>3</w:t>
+        <w:t>5</w:t>
       </w:r>
       <w:r>
         <w:fldChar w:fldCharType="end"/>
@@ -1102,7 +1044,7 @@
         <w:rPr>
           <w:lang w:val="de-DE"/>
         </w:rPr>
-        <w:t>3</w:t>
+        <w:t>8</w:t>
       </w:r>
       <w:r>
         <w:fldChar w:fldCharType="end"/>
@@ -1161,7 +1103,7 @@
         <w:rPr>
           <w:lang w:val="de-DE"/>
         </w:rPr>
-        <w:t>3</w:t>
+        <w:t>9</w:t>
       </w:r>
       <w:r>
         <w:fldChar w:fldCharType="end"/>
@@ -1220,7 +1162,7 @@
         <w:rPr>
           <w:lang w:val="de-DE"/>
         </w:rPr>
-        <w:t>3</w:t>
+        <w:t>9</w:t>
       </w:r>
       <w:r>
         <w:fldChar w:fldCharType="end"/>
@@ -1279,7 +1221,7 @@
         <w:rPr>
           <w:lang w:val="de-DE"/>
         </w:rPr>
-        <w:t>3</w:t>
+        <w:t>10</w:t>
       </w:r>
       <w:r>
         <w:fldChar w:fldCharType="end"/>
@@ -1338,7 +1280,7 @@
         <w:rPr>
           <w:lang w:val="de-DE"/>
         </w:rPr>
-        <w:t>3</w:t>
+        <w:t>11</w:t>
       </w:r>
       <w:r>
         <w:fldChar w:fldCharType="end"/>
@@ -1397,7 +1339,7 @@
         <w:rPr>
           <w:lang w:val="de-DE"/>
         </w:rPr>
-        <w:t>3</w:t>
+        <w:t>11</w:t>
       </w:r>
       <w:r>
         <w:fldChar w:fldCharType="end"/>
@@ -1456,7 +1398,7 @@
         <w:rPr>
           <w:lang w:val="de-DE"/>
         </w:rPr>
-        <w:t>3</w:t>
+        <w:t>11</w:t>
       </w:r>
       <w:r>
         <w:fldChar w:fldCharType="end"/>
@@ -1536,7 +1478,7 @@
           <w:noProof/>
           <w:lang w:val="de-DE"/>
         </w:rPr>
-        <w:t>3</w:t>
+        <w:t>11</w:t>
       </w:r>
       <w:r>
         <w:rPr>
@@ -1619,7 +1561,7 @@
           <w:noProof/>
           <w:lang w:val="de-DE"/>
         </w:rPr>
-        <w:t>3</w:t>
+        <w:t>11</w:t>
       </w:r>
       <w:r>
         <w:rPr>
@@ -1702,7 +1644,7 @@
           <w:noProof/>
           <w:lang w:val="de-DE"/>
         </w:rPr>
-        <w:t>3</w:t>
+        <w:t>11</w:t>
       </w:r>
       <w:r>
         <w:rPr>
@@ -1785,7 +1727,7 @@
           <w:noProof/>
           <w:lang w:val="de-DE"/>
         </w:rPr>
-        <w:t>3</w:t>
+        <w:t>11</w:t>
       </w:r>
       <w:r>
         <w:rPr>
@@ -1847,7 +1789,7 @@
         <w:rPr>
           <w:lang w:val="de-DE"/>
         </w:rPr>
-        <w:t>3</w:t>
+        <w:t>12</w:t>
       </w:r>
       <w:r>
         <w:fldChar w:fldCharType="end"/>
@@ -1927,7 +1869,7 @@
           <w:noProof/>
           <w:lang w:val="de-DE"/>
         </w:rPr>
-        <w:t>3</w:t>
+        <w:t>12</w:t>
       </w:r>
       <w:r>
         <w:rPr>
@@ -2010,7 +1952,7 @@
           <w:noProof/>
           <w:lang w:val="de-DE"/>
         </w:rPr>
-        <w:t>3</w:t>
+        <w:t>12</w:t>
       </w:r>
       <w:r>
         <w:rPr>
@@ -2093,7 +2035,7 @@
           <w:noProof/>
           <w:lang w:val="de-DE"/>
         </w:rPr>
-        <w:t>3</w:t>
+        <w:t>12</w:t>
       </w:r>
       <w:r>
         <w:rPr>
@@ -2176,7 +2118,7 @@
           <w:noProof/>
           <w:lang w:val="de-DE"/>
         </w:rPr>
-        <w:t>3</w:t>
+        <w:t>12</w:t>
       </w:r>
       <w:r>
         <w:rPr>
@@ -2238,7 +2180,7 @@
         <w:rPr>
           <w:lang w:val="de-DE"/>
         </w:rPr>
-        <w:t>3</w:t>
+        <w:t>12</w:t>
       </w:r>
       <w:r>
         <w:fldChar w:fldCharType="end"/>
@@ -2297,7 +2239,7 @@
         <w:rPr>
           <w:lang w:val="de-DE"/>
         </w:rPr>
-        <w:t>3</w:t>
+        <w:t>12</w:t>
       </w:r>
       <w:r>
         <w:fldChar w:fldCharType="end"/>
@@ -2358,7 +2300,7 @@
           <w:bCs/>
           <w:lang w:val="de-DE"/>
         </w:rPr>
-        <w:t>Error! Bookmark not defined.</w:t>
+        <w:t>Fehler! Textmarke nicht definiert.</w:t>
       </w:r>
       <w:r>
         <w:fldChar w:fldCharType="end"/>
@@ -2744,7 +2686,7 @@
           <w:lang w:val="de-DE"/>
         </w:rPr>
       </w:pPr>
-      <w:bookmarkStart w:id="5" w:name="_Toc54184682"/>
+      <w:bookmarkStart w:id="6" w:name="_Toc54184682"/>
       <w:r>
         <w:rPr>
           <w:lang w:val="de-DE"/>
@@ -2752,7 +2694,7 @@
         <w:lastRenderedPageBreak/>
         <w:t>Zielbestimmung</w:t>
       </w:r>
-      <w:bookmarkEnd w:id="5"/>
+      <w:bookmarkEnd w:id="6"/>
     </w:p>
     <w:p>
       <w:pPr>
@@ -2761,14 +2703,14 @@
           <w:lang w:val="de-DE"/>
         </w:rPr>
       </w:pPr>
-      <w:bookmarkStart w:id="6" w:name="_Toc54184683"/>
+      <w:bookmarkStart w:id="7" w:name="_Toc54184683"/>
       <w:r>
         <w:rPr>
           <w:lang w:val="de-DE"/>
         </w:rPr>
         <w:t>Musskriterien</w:t>
       </w:r>
-      <w:bookmarkEnd w:id="6"/>
+      <w:bookmarkEnd w:id="7"/>
     </w:p>
     <w:p>
       <w:pPr>
@@ -2987,14 +2929,14 @@
           <w:lang w:val="de-DE"/>
         </w:rPr>
       </w:pPr>
-      <w:bookmarkStart w:id="7" w:name="_Toc54184684"/>
+      <w:bookmarkStart w:id="8" w:name="_Toc54184684"/>
       <w:r>
         <w:rPr>
           <w:lang w:val="de-DE"/>
         </w:rPr>
         <w:t>Wunschkriterien</w:t>
       </w:r>
-      <w:bookmarkEnd w:id="7"/>
+      <w:bookmarkEnd w:id="8"/>
     </w:p>
     <w:p>
       <w:pPr>
@@ -3031,14 +2973,14 @@
           <w:lang w:val="de-DE"/>
         </w:rPr>
       </w:pPr>
-      <w:bookmarkStart w:id="8" w:name="_Toc54184685"/>
+      <w:bookmarkStart w:id="9" w:name="_Toc54184685"/>
       <w:r>
         <w:rPr>
           <w:lang w:val="de-DE"/>
         </w:rPr>
         <w:t>Abgrenzungskriterien</w:t>
       </w:r>
-      <w:bookmarkEnd w:id="8"/>
+      <w:bookmarkEnd w:id="9"/>
     </w:p>
     <w:p>
       <w:pPr>
@@ -3101,14 +3043,14 @@
           <w:lang w:val="de-DE"/>
         </w:rPr>
       </w:pPr>
-      <w:bookmarkStart w:id="9" w:name="_Toc54184686"/>
+      <w:bookmarkStart w:id="10" w:name="_Toc54184686"/>
       <w:r>
         <w:rPr>
           <w:lang w:val="de-DE"/>
         </w:rPr>
         <w:t>Produkteinsatz</w:t>
       </w:r>
-      <w:bookmarkEnd w:id="9"/>
+      <w:bookmarkEnd w:id="10"/>
     </w:p>
     <w:p>
       <w:pPr>
@@ -3117,14 +3059,14 @@
           <w:lang w:val="de-DE"/>
         </w:rPr>
       </w:pPr>
-      <w:bookmarkStart w:id="10" w:name="_Toc54184687"/>
+      <w:bookmarkStart w:id="11" w:name="_Toc54184687"/>
       <w:r>
         <w:rPr>
           <w:lang w:val="de-DE"/>
         </w:rPr>
         <w:t>Anwendungsbereiche</w:t>
       </w:r>
-      <w:bookmarkEnd w:id="10"/>
+      <w:bookmarkEnd w:id="11"/>
     </w:p>
     <w:p>
       <w:pPr>
@@ -3183,7 +3125,7 @@
           <w:lang w:val="de-DE"/>
         </w:rPr>
       </w:pPr>
-      <w:bookmarkStart w:id="11" w:name="_Toc54184688"/>
+      <w:bookmarkStart w:id="12" w:name="_Toc54184688"/>
       <w:r>
         <w:rPr>
           <w:lang w:val="de-DE"/>
@@ -3191,7 +3133,7 @@
         <w:lastRenderedPageBreak/>
         <w:t>Zielgruppen</w:t>
       </w:r>
-      <w:bookmarkEnd w:id="11"/>
+      <w:bookmarkEnd w:id="12"/>
     </w:p>
     <w:p>
       <w:pPr>
@@ -3259,14 +3201,14 @@
           <w:lang w:val="de-DE"/>
         </w:rPr>
       </w:pPr>
-      <w:bookmarkStart w:id="12" w:name="_Toc54184689"/>
+      <w:bookmarkStart w:id="13" w:name="_Toc54184689"/>
       <w:r>
         <w:rPr>
           <w:lang w:val="de-DE"/>
         </w:rPr>
         <w:t>Betriebsbedingungen</w:t>
       </w:r>
-      <w:bookmarkEnd w:id="12"/>
+      <w:bookmarkEnd w:id="13"/>
     </w:p>
     <w:p>
       <w:pPr>
@@ -3602,7 +3544,7 @@
           <w:lang w:val="de-DE"/>
         </w:rPr>
       </w:pPr>
-      <w:bookmarkStart w:id="13" w:name="_Toc54184690"/>
+      <w:bookmarkStart w:id="14" w:name="_Toc54184690"/>
       <w:r>
         <w:rPr>
           <w:lang w:val="de-DE"/>
@@ -3610,7 +3552,7 @@
         <w:lastRenderedPageBreak/>
         <w:t>Produktübersicht</w:t>
       </w:r>
-      <w:bookmarkEnd w:id="13"/>
+      <w:bookmarkEnd w:id="14"/>
     </w:p>
     <w:p>
       <w:pPr>
@@ -3652,10 +3594,10 @@
             <v:path o:extrusionok="f" gradientshapeok="t" o:connecttype="rect"/>
             <o:lock v:ext="edit" aspectratio="t"/>
           </v:shapetype>
-          <v:shape id="_x0000_i1025" type="#_x0000_t75" style="width:434.5pt;height:617.95pt" o:ole="">
+          <v:shape id="_x0000_i1025" type="#_x0000_t75" style="width:434.7pt;height:618.1pt" o:ole="">
             <v:imagedata r:id="rId11" o:title=""/>
           </v:shape>
-          <o:OLEObject Type="Embed" ProgID="Visio.Drawing.15" ShapeID="_x0000_i1025" DrawAspect="Content" ObjectID="_1474918341" r:id="rId12"/>
+          <o:OLEObject Type="Embed" ProgID="Visio.Drawing.15" ShapeID="_x0000_i1025" DrawAspect="Content" ObjectID="_1474956189" r:id="rId12"/>
         </w:object>
       </w:r>
     </w:p>
@@ -3721,13 +3663,16 @@
         <w:keepNext/>
         <w:spacing w:line="240" w:lineRule="auto"/>
         <w:jc w:val="center"/>
+        <w:rPr>
+          <w:lang w:val="de-DE"/>
+        </w:rPr>
       </w:pPr>
       <w:r>
         <w:object w:dxaOrig="10155" w:dyaOrig="14295">
-          <v:shape id="_x0000_i1026" type="#_x0000_t75" style="width:465.8pt;height:655.5pt" o:ole="">
+          <v:shape id="_x0000_i1028" type="#_x0000_t75" style="width:465.3pt;height:655.45pt" o:ole="">
             <v:imagedata r:id="rId13" o:title=""/>
           </v:shape>
-          <o:OLEObject Type="Embed" ProgID="Visio.Drawing.15" ShapeID="_x0000_i1026" DrawAspect="Content" ObjectID="_1474918342" r:id="rId14"/>
+          <o:OLEObject Type="Embed" ProgID="Visio.Drawing.15" ShapeID="_x0000_i1028" DrawAspect="Content" ObjectID="_1474956190" r:id="rId14"/>
         </w:object>
       </w:r>
     </w:p>
@@ -3738,11 +3683,19 @@
           <w:lang w:val="de-DE"/>
         </w:rPr>
       </w:pPr>
-      <w:r>
-        <w:rPr>
-          <w:lang w:val="de-DE"/>
-        </w:rPr>
-        <w:t xml:space="preserve">Figure </w:t>
+      <w:proofErr w:type="spellStart"/>
+      <w:r>
+        <w:rPr>
+          <w:lang w:val="de-DE"/>
+        </w:rPr>
+        <w:t>Figure</w:t>
+      </w:r>
+      <w:proofErr w:type="spellEnd"/>
+      <w:r>
+        <w:rPr>
+          <w:lang w:val="de-DE"/>
+        </w:rPr>
+        <w:t xml:space="preserve"> </w:t>
       </w:r>
       <w:r>
         <w:fldChar w:fldCharType="begin"/>
@@ -3781,10 +3734,10 @@
       </w:pPr>
       <w:r>
         <w:object w:dxaOrig="5580" w:dyaOrig="12225">
-          <v:shape id="_x0000_i1027" type="#_x0000_t75" style="width:279.25pt;height:611.05pt" o:ole="">
+          <v:shape id="_x0000_i1026" type="#_x0000_t75" style="width:279.15pt;height:611.3pt" o:ole="">
             <v:imagedata r:id="rId15" o:title=""/>
           </v:shape>
-          <o:OLEObject Type="Embed" ProgID="Visio.Drawing.15" ShapeID="_x0000_i1027" DrawAspect="Content" ObjectID="_1474918343" r:id="rId16"/>
+          <o:OLEObject Type="Embed" ProgID="Visio.Drawing.15" ShapeID="_x0000_i1026" DrawAspect="Content" ObjectID="_1474956191" r:id="rId16"/>
         </w:object>
       </w:r>
     </w:p>
@@ -3835,8 +3788,6 @@
         </w:rPr>
         <w:t>s</w:t>
       </w:r>
-      <w:bookmarkStart w:id="14" w:name="_GoBack"/>
-      <w:bookmarkEnd w:id="14"/>
       <w:r>
         <w:rPr>
           <w:lang w:val="de-DE"/>
@@ -10066,32 +10017,6 @@
     </w:p>
     <w:p>
       <w:pPr>
-        <w:pStyle w:val="template"/>
-        <w:rPr>
-          <w:lang w:val="de-DE"/>
-        </w:rPr>
-      </w:pPr>
-      <w:r>
-        <w:rPr>
-          <w:lang w:val="de-DE"/>
-        </w:rPr>
-        <w:t>Bierfla</w:t>
-      </w:r>
-      <w:r>
-        <w:rPr>
-          <w:lang w:val="de-DE"/>
-        </w:rPr>
-        <w:t>t</w:t>
-      </w:r>
-      <w:r>
-        <w:rPr>
-          <w:lang w:val="de-DE"/>
-        </w:rPr>
-        <w:t>rate</w:t>
-      </w:r>
-    </w:p>
-    <w:p>
-      <w:pPr>
         <w:pStyle w:val="berschrift2"/>
         <w:rPr>
           <w:lang w:val="de-DE"/>
@@ -10107,13 +10032,39 @@
       <w:bookmarkEnd w:id="29"/>
     </w:p>
     <w:p>
-      <w:r>
+      <w:pPr>
+        <w:rPr>
+          <w:rFonts w:ascii="Arial Narrow" w:hAnsi="Arial Narrow"/>
+          <w:sz w:val="22"/>
+          <w:szCs w:val="22"/>
+          <w:lang w:val="de-DE"/>
+        </w:rPr>
+      </w:pPr>
+      <w:r>
+        <w:rPr>
+          <w:rFonts w:ascii="Arial Narrow" w:hAnsi="Arial Narrow"/>
+          <w:sz w:val="22"/>
+          <w:szCs w:val="22"/>
+          <w:lang w:val="de-DE"/>
+        </w:rPr>
         <w:t>Git Versionsverwaltung, Issue Tracking System, I</w:t>
       </w:r>
       <w:r>
+        <w:rPr>
+          <w:rFonts w:ascii="Arial Narrow" w:hAnsi="Arial Narrow"/>
+          <w:sz w:val="22"/>
+          <w:szCs w:val="22"/>
+          <w:lang w:val="de-DE"/>
+        </w:rPr>
         <w:t>D</w:t>
       </w:r>
       <w:r>
+        <w:rPr>
+          <w:rFonts w:ascii="Arial Narrow" w:hAnsi="Arial Narrow"/>
+          <w:sz w:val="22"/>
+          <w:szCs w:val="22"/>
+          <w:lang w:val="de-DE"/>
+        </w:rPr>
         <w:t>E for JAVA Development</w:t>
       </w:r>
     </w:p>
@@ -10253,7 +10204,14 @@
         <w:rPr>
           <w:lang w:val="de-DE"/>
         </w:rPr>
-        <w:t>ototyp besteht aus einem  Veran</w:t>
+        <w:t xml:space="preserve">ototyp besteht aus einem  </w:t>
+      </w:r>
+      <w:proofErr w:type="spellStart"/>
+      <w:r>
+        <w:rPr>
+          <w:lang w:val="de-DE"/>
+        </w:rPr>
+        <w:t>Veran</w:t>
       </w:r>
       <w:r>
         <w:rPr>
@@ -10265,113 +10223,92 @@
         <w:rPr>
           <w:lang w:val="de-DE"/>
         </w:rPr>
-        <w:t>konfigurator, einem Bewertung</w:t>
-      </w:r>
-      <w:r>
-        <w:rPr>
-          <w:lang w:val="de-DE"/>
-        </w:rPr>
-        <w:t>s</w:t>
-      </w:r>
-      <w:r>
-        <w:rPr>
-          <w:lang w:val="de-DE"/>
-        </w:rPr>
-        <w:t>system und einem Modul zum Einsehen der Bewertung.</w:t>
-      </w:r>
-    </w:p>
-    <w:p>
-      <w:pPr>
-        <w:pStyle w:val="template"/>
-        <w:rPr>
-          <w:lang w:val="de-DE"/>
-        </w:rPr>
-      </w:pPr>
-      <w:r>
-        <w:rPr>
-          <w:lang w:val="de-DE"/>
-        </w:rPr>
-        <w:t>Veranstaltungskonfigurator beschränkt sich hierbei auf einen m</w:t>
-      </w:r>
-      <w:r>
-        <w:rPr>
-          <w:lang w:val="de-DE"/>
-        </w:rPr>
-        <w:t xml:space="preserve">inimalen Funktionsumfang um die mögliche </w:t>
-      </w:r>
-      <w:r>
-        <w:rPr>
-          <w:lang w:val="de-DE"/>
-        </w:rPr>
-        <w:t xml:space="preserve">Arbeitsweise deutlich zu machen. </w:t>
+        <w:t>konfigurator</w:t>
+      </w:r>
+      <w:proofErr w:type="spellEnd"/>
+      <w:r>
+        <w:rPr>
+          <w:lang w:val="de-DE"/>
+        </w:rPr>
+        <w:t>, einem Bewertungssystem und einem Modul zum Einsehen der Bewertung.</w:t>
+      </w:r>
+    </w:p>
+    <w:p>
+      <w:pPr>
+        <w:pStyle w:val="template"/>
+        <w:rPr>
+          <w:lang w:val="de-DE"/>
+        </w:rPr>
+      </w:pPr>
+      <w:proofErr w:type="spellStart"/>
+      <w:r>
+        <w:rPr>
+          <w:lang w:val="de-DE"/>
+        </w:rPr>
+        <w:t>Veranstaltungskonfigurator</w:t>
+      </w:r>
+      <w:proofErr w:type="spellEnd"/>
+      <w:r>
+        <w:rPr>
+          <w:lang w:val="de-DE"/>
+        </w:rPr>
+        <w:t xml:space="preserve"> beschränkt sich hierbei auf einen minimalen Funktionsumfang um die mögliche Arbeitsweise deutlich zu machen. </w:t>
       </w:r>
       <w:r>
         <w:rPr>
           <w:lang w:val="de-DE"/>
         </w:rPr>
         <w:br/>
-      </w:r>
-      <w:r>
-        <w:rPr>
-          <w:lang w:val="de-DE"/>
-        </w:rPr>
-        <w:t>Konfigurieren bedeute</w:t>
-      </w:r>
-      <w:r>
-        <w:rPr>
-          <w:lang w:val="de-DE"/>
-        </w:rPr>
-        <w:t>t</w:t>
-      </w:r>
-      <w:r>
-        <w:rPr>
-          <w:lang w:val="de-DE"/>
-        </w:rPr>
-        <w:t xml:space="preserve"> in diesem Zusammenhang</w:t>
-      </w:r>
-      <w:r>
-        <w:rPr>
-          <w:lang w:val="de-DE"/>
-        </w:rPr>
-        <w:t xml:space="preserve"> die Notenumrechnung mit Parameter</w:t>
-      </w:r>
-      <w:r>
-        <w:rPr>
-          <w:lang w:val="de-DE"/>
-        </w:rPr>
-        <w:t>n</w:t>
-      </w:r>
-      <w:r>
-        <w:rPr>
-          <w:lang w:val="de-DE"/>
-        </w:rPr>
-        <w:t xml:space="preserve"> zu belegen und zwischen unterschiedlichen Bewertungsschemata auswählen zu können. </w:t>
+        <w:t xml:space="preserve">Konfigurieren bedeutet in diesem Zusammenhang die Notenumrechnung mit Parametern zu belegen und zwischen unterschiedlichen Bewertungsschemata auswählen zu können. </w:t>
       </w:r>
       <w:r>
         <w:rPr>
           <w:lang w:val="de-DE"/>
         </w:rPr>
         <w:br/>
-      </w:r>
-      <w:r>
-        <w:rPr>
-          <w:lang w:val="de-DE"/>
-        </w:rPr>
-        <w:t xml:space="preserve">Des Weiteren lassen sich zu einer Veranstaltung Items, also die </w:t>
-      </w:r>
-    </w:p>
-    <w:p>
-      <w:pPr>
-        <w:pStyle w:val="template"/>
-        <w:rPr>
-          <w:lang w:val="de-DE"/>
-        </w:rPr>
-      </w:pPr>
-      <w:r>
-        <w:rPr>
-          <w:lang w:val="de-DE"/>
-        </w:rPr>
-        <w:t>RRR</w:t>
+        <w:t xml:space="preserve">Des Weiteren lassen sich zu einer Veranstaltung einzeln gewichtete </w:t>
+      </w:r>
+      <w:proofErr w:type="spellStart"/>
+      <w:r>
+        <w:rPr>
+          <w:lang w:val="de-DE"/>
+        </w:rPr>
+        <w:t>Bewertungskritierien</w:t>
+      </w:r>
+      <w:proofErr w:type="spellEnd"/>
+      <w:r>
+        <w:rPr>
+          <w:lang w:val="de-DE"/>
+        </w:rPr>
+        <w:t xml:space="preserve"> hinzufügen. </w:t>
+      </w:r>
+    </w:p>
+    <w:p>
+      <w:pPr>
+        <w:pStyle w:val="template"/>
+        <w:rPr>
+          <w:lang w:val="de-DE"/>
+        </w:rPr>
+      </w:pPr>
+      <w:r>
+        <w:rPr>
+          <w:lang w:val="de-DE"/>
+        </w:rPr>
+        <w:t>Das Bewertungssystem beinhaltet eine vom Dozent vordefinierte Maske, in die der Prüfer die Ergebnisse der Veranstaltung eintragen kann. Anhand der Ergebnisse wird dann eine Note für diese Veranstaltung errechnet.</w:t>
+      </w:r>
+    </w:p>
+    <w:p>
+      <w:pPr>
+        <w:pStyle w:val="template"/>
+        <w:rPr>
+          <w:lang w:val="de-DE"/>
+        </w:rPr>
+      </w:pPr>
+      <w:r>
+        <w:rPr>
+          <w:lang w:val="de-DE"/>
+        </w:rPr>
+        <w:t>Über ein Modul zum Einsehen der Bewertung, können zum einen Dozent und Prüfer die eingegeben Ergebnisse überprüfen, zum anderen die Studenten ihr Abschneiden bei der jeweiligen Veranstaltung überprüfen.</w:t>
       </w:r>
     </w:p>
     <w:p>
@@ -10510,6 +10447,7 @@
         <w:rPr>
           <w:lang w:val="de-DE"/>
         </w:rPr>
+        <w:lastRenderedPageBreak/>
         <w:t xml:space="preserve">Anhang </w:t>
       </w:r>
       <w:r>
@@ -10547,7 +10485,6 @@
         <w:rPr>
           <w:lang w:val="de-DE"/>
         </w:rPr>
-        <w:lastRenderedPageBreak/>
         <w:t xml:space="preserve">Anhang D: </w:t>
       </w:r>
       <w:r>
@@ -10592,9 +10529,9 @@
         <w:t>Aufwandsabschätzung</w:t>
       </w:r>
     </w:p>
-    <w:bookmarkStart w:id="38" w:name="_MON_1127926355"/>
+    <w:bookmarkStart w:id="38" w:name="_MON_1127926274"/>
     <w:bookmarkEnd w:id="38"/>
-    <w:bookmarkStart w:id="39" w:name="_MON_1127926274"/>
+    <w:bookmarkStart w:id="39" w:name="_MON_1127926355"/>
     <w:bookmarkEnd w:id="39"/>
     <w:p>
       <w:pPr>
@@ -10608,10 +10545,10 @@
           <w:lang w:val="de-DE"/>
         </w:rPr>
         <w:object w:dxaOrig="13335" w:dyaOrig="15105">
-          <v:shape id="_x0000_i1028" type="#_x0000_t75" style="width:571.6pt;height:647.35pt" o:ole="">
+          <v:shape id="_x0000_i1027" type="#_x0000_t75" style="width:571.25pt;height:647.3pt" o:ole="">
             <v:imagedata r:id="rId17" o:title=""/>
           </v:shape>
-          <o:OLEObject Type="Embed" ProgID="Excel.Sheet.8" ShapeID="_x0000_i1028" DrawAspect="Content" ObjectID="_1474918344" r:id="rId18"/>
+          <o:OLEObject Type="Embed" ProgID="Excel.Sheet.8" ShapeID="_x0000_i1027" DrawAspect="Content" ObjectID="_1474956192" r:id="rId18"/>
         </w:object>
       </w:r>
     </w:p>
@@ -10705,67 +10642,23 @@
     <w:r>
       <w:tab/>
     </w:r>
-    <w:r>
-      <w:fldChar w:fldCharType="begin"/>
-    </w:r>
-    <w:r>
-      <w:instrText xml:space="preserve"> DOCPROPERTY  "Erstellt am"  \* MERGEFORMAT </w:instrText>
-    </w:r>
-    <w:r>
-      <w:fldChar w:fldCharType="separate"/>
-    </w:r>
-    <w:r>
-      <w:t>&lt;2014.10.15&gt;</w:t>
-    </w:r>
-    <w:r>
-      <w:fldChar w:fldCharType="end"/>
-    </w:r>
+    <w:fldSimple w:instr=" DOCPROPERTY  &quot;Erstellt am&quot;  \* MERGEFORMAT ">
+      <w:r>
+        <w:t>&lt;20</w:t>
+      </w:r>
+      <w:r>
+        <w:t>14</w:t>
+      </w:r>
+      <w:r>
+        <w:t>.10.17&gt;</w:t>
+      </w:r>
+    </w:fldSimple>
   </w:p>
 </w:ftr>
 </file>
 
 <file path=word/footer3.xml><?xml version="1.0" encoding="utf-8"?>
 <w:ftr xmlns:wpc="http://schemas.microsoft.com/office/word/2010/wordprocessingCanvas" xmlns:mc="http://schemas.openxmlformats.org/markup-compatibility/2006" xmlns:o="urn:schemas-microsoft-com:office:office" xmlns:r="http://schemas.openxmlformats.org/officeDocument/2006/relationships" xmlns:m="http://schemas.openxmlformats.org/officeDocument/2006/math" xmlns:v="urn:schemas-microsoft-com:vml" xmlns:wp14="http://schemas.microsoft.com/office/word/2010/wordprocessingDrawing" xmlns:wp="http://schemas.openxmlformats.org/drawingml/2006/wordprocessingDrawing" xmlns:w10="urn:schemas-microsoft-com:office:word" xmlns:w="http://schemas.openxmlformats.org/wordprocessingml/2006/main" xmlns:w14="http://schemas.microsoft.com/office/word/2010/wordml" xmlns:w15="http://schemas.microsoft.com/office/word/2012/wordml" xmlns:wpg="http://schemas.microsoft.com/office/word/2010/wordprocessingGroup" xmlns:wpi="http://schemas.microsoft.com/office/word/2010/wordprocessingInk" xmlns:wne="http://schemas.microsoft.com/office/word/2006/wordml" xmlns:wps="http://schemas.microsoft.com/office/word/2010/wordprocessingShape" mc:Ignorable="w14 w15 wp14">
-  <w:p>
-    <w:pPr>
-      <w:pStyle w:val="Fuzeile"/>
-      <w:framePr w:wrap="around" w:vAnchor="text" w:hAnchor="margin" w:xAlign="right" w:y="1"/>
-      <w:rPr>
-        <w:rStyle w:val="Seitenzahl"/>
-      </w:rPr>
-    </w:pPr>
-    <w:r>
-      <w:rPr>
-        <w:rStyle w:val="Seitenzahl"/>
-      </w:rPr>
-      <w:fldChar w:fldCharType="begin"/>
-    </w:r>
-    <w:r>
-      <w:rPr>
-        <w:rStyle w:val="Seitenzahl"/>
-      </w:rPr>
-      <w:instrText xml:space="preserve">PAGE  </w:instrText>
-    </w:r>
-    <w:r>
-      <w:rPr>
-        <w:rStyle w:val="Seitenzahl"/>
-      </w:rPr>
-      <w:fldChar w:fldCharType="separate"/>
-    </w:r>
-    <w:r>
-      <w:rPr>
-        <w:rStyle w:val="Seitenzahl"/>
-        <w:noProof/>
-      </w:rPr>
-      <w:t>12</w:t>
-    </w:r>
-    <w:r>
-      <w:rPr>
-        <w:rStyle w:val="Seitenzahl"/>
-      </w:rPr>
-      <w:fldChar w:fldCharType="end"/>
-    </w:r>
-  </w:p>
   <w:p>
     <w:pPr>
       <w:pStyle w:val="Fuzeile"/>
@@ -10845,7 +10738,19 @@
       <w:rPr>
         <w:lang w:val="de-DE"/>
       </w:rPr>
-      <w:t>&lt;20014.10.15&gt;</w:t>
+      <w:t>&lt;20</w:t>
+    </w:r>
+    <w:r>
+      <w:rPr>
+        <w:lang w:val="de-DE"/>
+      </w:rPr>
+      <w:t>14</w:t>
+    </w:r>
+    <w:r>
+      <w:rPr>
+        <w:lang w:val="de-DE"/>
+      </w:rPr>
+      <w:t>.10.17&gt;</w:t>
     </w:r>
     <w:r>
       <w:rPr>
@@ -10919,7 +10824,7 @@
       <w:rPr>
         <w:lang w:val="de-DE"/>
       </w:rPr>
-      <w:t>&lt;Bewertungssystem&gt;</w:t>
+      <w:t>&lt;Projekt&gt;</w:t>
     </w:r>
     <w:r>
       <w:rPr>
@@ -10963,7 +10868,7 @@
         <w:noProof/>
         <w:lang w:val="de-DE"/>
       </w:rPr>
-      <w:t>12</w:t>
+      <w:t>ii</w:t>
     </w:r>
     <w:r>
       <w:rPr>

</xml_diff>